<commit_message>
Actualización de hokjas de datos y notas.
</commit_message>
<xml_diff>
--- a/Controlador CC-20A/Docs/Controlador CC-20A.docx
+++ b/Controlador CC-20A/Docs/Controlador CC-20A.docx
@@ -20,16 +20,11 @@
         <w:t xml:space="preserve">para </w:t>
       </w:r>
       <w:r>
-        <w:t xml:space="preserve">modulación de ancho de pulso utilizando un </w:t>
-      </w:r>
-      <w:proofErr w:type="spellStart"/>
-      <w:r>
-        <w:t>m</w:t>
+        <w:t>modulación de ancho de pulso utilizando un m</w:t>
       </w:r>
       <w:r>
         <w:t>osfet</w:t>
       </w:r>
-      <w:proofErr w:type="spellEnd"/>
     </w:p>
     <w:p/>
     <w:p>
@@ -105,15 +100,7 @@
         <w:t xml:space="preserve"> Esquemático del circuito simulado</w:t>
       </w:r>
       <w:r>
-        <w:t xml:space="preserve"> en </w:t>
-      </w:r>
-      <w:proofErr w:type="spellStart"/>
-      <w:r>
-        <w:t>Ltspice</w:t>
-      </w:r>
-      <w:proofErr w:type="spellEnd"/>
-      <w:r>
-        <w:t>.</w:t>
+        <w:t xml:space="preserve"> en Ltspice.</w:t>
       </w:r>
     </w:p>
     <w:p>
@@ -151,15 +138,7 @@
         <w:t xml:space="preserve"> </w:t>
       </w:r>
       <w:r>
-        <w:t xml:space="preserve">A </w:t>
-      </w:r>
-      <w:proofErr w:type="spellStart"/>
-      <w:r>
-        <w:t>a</w:t>
-      </w:r>
-      <w:proofErr w:type="spellEnd"/>
-      <w:r>
-        <w:t xml:space="preserve"> la salida, </w:t>
+        <w:t xml:space="preserve">A a la salida, </w:t>
       </w:r>
       <w:r>
         <w:t xml:space="preserve">en </w:t>
@@ -202,15 +181,7 @@
         <w:jc w:val="both"/>
       </w:pPr>
       <w:r>
-        <w:t xml:space="preserve">Tiene apenas un </w:t>
-      </w:r>
-      <w:proofErr w:type="spellStart"/>
-      <w:r>
-        <w:t>mosfet</w:t>
-      </w:r>
-      <w:proofErr w:type="spellEnd"/>
-      <w:r>
-        <w:t xml:space="preserve"> y un optoacoplador (más dos resistencias y un diodo por si tiene cargas inductivas).</w:t>
+        <w:t>Tiene apenas un mosfet y un optoacoplador (más dos resistencias y un diodo por si tiene cargas inductivas).</w:t>
       </w:r>
     </w:p>
     <w:p>
@@ -238,17 +209,8 @@
           <w:i/>
           <w:iCs/>
         </w:rPr>
-        <w:t xml:space="preserve"> </w:t>
-      </w:r>
-      <w:proofErr w:type="spellStart"/>
-      <w:r>
-        <w:rPr>
-          <w:i/>
-          <w:iCs/>
-        </w:rPr>
-        <w:t>trigger</w:t>
-      </w:r>
-      <w:proofErr w:type="spellEnd"/>
+        <w:t xml:space="preserve"> trigger</w:t>
+      </w:r>
       <w:r>
         <w:t>, por lo que la señal debe tener tiempos de crecimiento rápidos. De todos modos, si la subida es lenta, no es tanto la potencia extra que consume.</w:t>
       </w:r>
@@ -331,27 +293,14 @@
       <w:r>
         <w:t xml:space="preserve"> </w:t>
       </w:r>
-      <w:proofErr w:type="spellStart"/>
-      <w:r>
-        <w:t>mA.</w:t>
-      </w:r>
-      <w:proofErr w:type="spellEnd"/>
-      <w:r>
-        <w:t xml:space="preserve"> Parece adecuado. Necesita que no sea tan baja como para lograr una mejor respuesta a la </w:t>
+      <w:r>
+        <w:t xml:space="preserve">mA. Parece adecuado. Necesita que no sea tan baja como para lograr una mejor respuesta a la </w:t>
       </w:r>
       <w:r>
         <w:t xml:space="preserve">compuerta </w:t>
       </w:r>
       <w:r>
-        <w:t xml:space="preserve">G del </w:t>
-      </w:r>
-      <w:proofErr w:type="spellStart"/>
-      <w:r>
-        <w:t>mosfet</w:t>
-      </w:r>
-      <w:proofErr w:type="spellEnd"/>
-      <w:r>
-        <w:t>.</w:t>
+        <w:t>G del mosfet.</w:t>
       </w:r>
     </w:p>
     <w:p>
@@ -395,15 +344,7 @@
         <w:t>dos</w:t>
       </w:r>
       <w:r>
-        <w:t xml:space="preserve"> o más veces mayor que R3, para que la corriente alcance a activar el transistor. Si tengo R1 muy alta, se hacen más lentas las transiciones entre corte y saturación, consumiendo potencia que limita la utilidad del </w:t>
-      </w:r>
-      <w:proofErr w:type="spellStart"/>
-      <w:r>
-        <w:t>mosfet</w:t>
-      </w:r>
-      <w:proofErr w:type="spellEnd"/>
-      <w:r>
-        <w:t>.</w:t>
+        <w:t xml:space="preserve"> o más veces mayor que R3, para que la corriente alcance a activar el transistor. Si tengo R1 muy alta, se hacen más lentas las transiciones entre corte y saturación, consumiendo potencia que limita la utilidad del mosfet.</w:t>
       </w:r>
     </w:p>
     <w:p>
@@ -459,15 +400,7 @@
         <w:t xml:space="preserve"> </w:t>
       </w:r>
       <w:r>
-        <w:t xml:space="preserve">W a la salida. Pero por la resistencia del </w:t>
-      </w:r>
-      <w:proofErr w:type="spellStart"/>
-      <w:r>
-        <w:t>mosfet</w:t>
-      </w:r>
-      <w:proofErr w:type="spellEnd"/>
-      <w:r>
-        <w:t xml:space="preserve"> es un 3,5% menor. </w:t>
+        <w:t xml:space="preserve">W a la salida. Pero por la resistencia del mosfet es un 3,5% menor. </w:t>
       </w:r>
       <w:r>
         <w:t xml:space="preserve">La resistencia del canal </w:t>
@@ -530,13 +463,8 @@
       <w:r>
         <w:t xml:space="preserve"> </w:t>
       </w:r>
-      <w:proofErr w:type="gramStart"/>
-      <w:r>
-        <w:t>A</w:t>
-      </w:r>
-      <w:proofErr w:type="gramEnd"/>
-      <w:r>
-        <w:t xml:space="preserve"> aproximadamente. La potencia de salida en encendido resultó entonces 463</w:t>
+      <w:r>
+        <w:t>A aproximadamente. La potencia de salida en encendido resultó entonces 463</w:t>
       </w:r>
       <w:r>
         <w:t xml:space="preserve"> </w:t>
@@ -866,15 +794,7 @@
         <w:jc w:val="both"/>
       </w:pPr>
       <w:r>
-        <w:t xml:space="preserve">¿Cuánto disipa el </w:t>
-      </w:r>
-      <w:proofErr w:type="spellStart"/>
-      <w:r>
-        <w:t>mosfet</w:t>
-      </w:r>
-      <w:proofErr w:type="spellEnd"/>
-      <w:r>
-        <w:t>? En un CT</w:t>
+        <w:t>¿Cuánto disipa el mosfet? En un CT</w:t>
       </w:r>
       <w:r>
         <w:t xml:space="preserve"> </w:t>
@@ -1331,31 +1251,12 @@
           </w:rPr>
           <m:t xml:space="preserve">=480 </m:t>
         </m:r>
-        <m:f>
-          <m:fPr>
-            <m:ctrlPr>
-              <w:rPr>
-                <w:rFonts w:ascii="Cambria Math" w:hAnsi="Cambria Math"/>
-              </w:rPr>
-            </m:ctrlPr>
-          </m:fPr>
-          <m:num>
-            <m:r>
-              <w:rPr>
-                <w:rFonts w:ascii="Cambria Math" w:hAnsi="Cambria Math"/>
-              </w:rPr>
-              <m:t>μW</m:t>
-            </m:r>
-          </m:num>
-          <m:den>
-            <m:r>
-              <w:rPr>
-                <w:rFonts w:ascii="Cambria Math" w:hAnsi="Cambria Math"/>
-              </w:rPr>
-              <m:t>Hz</m:t>
-            </m:r>
-          </m:den>
-        </m:f>
+        <m:r>
+          <w:rPr>
+            <w:rFonts w:ascii="Cambria Math" w:hAnsi="Cambria Math"/>
+          </w:rPr>
+          <m:t>μW</m:t>
+        </m:r>
         <m:r>
           <m:rPr>
             <m:sty m:val="p"/>
@@ -1365,31 +1266,50 @@
           </w:rPr>
           <m:t>*</m:t>
         </m:r>
-        <m:sSub>
-          <m:sSubPr>
+        <m:f>
+          <m:fPr>
             <m:ctrlPr>
               <w:rPr>
                 <w:rFonts w:ascii="Cambria Math" w:hAnsi="Cambria Math"/>
               </w:rPr>
             </m:ctrlPr>
-          </m:sSubPr>
-          <m:e>
+          </m:fPr>
+          <m:num>
+            <m:sSub>
+              <m:sSubPr>
+                <m:ctrlPr>
+                  <w:rPr>
+                    <w:rFonts w:ascii="Cambria Math" w:hAnsi="Cambria Math"/>
+                  </w:rPr>
+                </m:ctrlPr>
+              </m:sSubPr>
+              <m:e>
+                <m:r>
+                  <w:rPr>
+                    <w:rFonts w:ascii="Cambria Math" w:hAnsi="Cambria Math"/>
+                  </w:rPr>
+                  <m:t>f</m:t>
+                </m:r>
+              </m:e>
+              <m:sub>
+                <m:r>
+                  <w:rPr>
+                    <w:rFonts w:ascii="Cambria Math" w:hAnsi="Cambria Math"/>
+                  </w:rPr>
+                  <m:t>PWM</m:t>
+                </m:r>
+              </m:sub>
+            </m:sSub>
+          </m:num>
+          <m:den>
             <m:r>
               <w:rPr>
                 <w:rFonts w:ascii="Cambria Math" w:hAnsi="Cambria Math"/>
               </w:rPr>
-              <m:t>f</m:t>
+              <m:t>Hz</m:t>
             </m:r>
-          </m:e>
-          <m:sub>
-            <m:r>
-              <w:rPr>
-                <w:rFonts w:ascii="Cambria Math" w:hAnsi="Cambria Math"/>
-              </w:rPr>
-              <m:t>PWM</m:t>
-            </m:r>
-          </m:sub>
-        </m:sSub>
+          </m:den>
+        </m:f>
       </m:oMath>
       <w:r>
         <w:tab/>
@@ -1528,33 +1448,23 @@
           <w:rPr>
             <w:rFonts w:ascii="Cambria Math" w:hAnsi="Cambria Math"/>
           </w:rPr>
-          <m:t xml:space="preserve">+480 </m:t>
+          <m:t>+</m:t>
         </m:r>
-        <m:f>
-          <m:fPr>
-            <m:ctrlPr>
-              <w:rPr>
-                <w:rFonts w:ascii="Cambria Math" w:hAnsi="Cambria Math"/>
-              </w:rPr>
-            </m:ctrlPr>
-          </m:fPr>
-          <m:num>
-            <m:r>
-              <w:rPr>
-                <w:rFonts w:ascii="Cambria Math" w:hAnsi="Cambria Math"/>
-              </w:rPr>
-              <m:t>μW</m:t>
-            </m:r>
-          </m:num>
-          <m:den>
-            <m:r>
-              <w:rPr>
-                <w:rFonts w:ascii="Cambria Math" w:hAnsi="Cambria Math"/>
-              </w:rPr>
-              <m:t>Hz</m:t>
-            </m:r>
-          </m:den>
-        </m:f>
+        <m:r>
+          <m:rPr>
+            <m:sty m:val="p"/>
+          </m:rPr>
+          <w:rPr>
+            <w:rFonts w:ascii="Cambria Math" w:hAnsi="Cambria Math"/>
+          </w:rPr>
+          <m:t xml:space="preserve">480 </m:t>
+        </m:r>
+        <m:r>
+          <w:rPr>
+            <w:rFonts w:ascii="Cambria Math" w:hAnsi="Cambria Math"/>
+          </w:rPr>
+          <m:t>μW</m:t>
+        </m:r>
         <m:r>
           <m:rPr>
             <m:sty m:val="p"/>
@@ -1564,31 +1474,50 @@
           </w:rPr>
           <m:t>*</m:t>
         </m:r>
-        <m:sSub>
-          <m:sSubPr>
+        <m:f>
+          <m:fPr>
             <m:ctrlPr>
               <w:rPr>
                 <w:rFonts w:ascii="Cambria Math" w:hAnsi="Cambria Math"/>
               </w:rPr>
             </m:ctrlPr>
-          </m:sSubPr>
-          <m:e>
+          </m:fPr>
+          <m:num>
+            <m:sSub>
+              <m:sSubPr>
+                <m:ctrlPr>
+                  <w:rPr>
+                    <w:rFonts w:ascii="Cambria Math" w:hAnsi="Cambria Math"/>
+                  </w:rPr>
+                </m:ctrlPr>
+              </m:sSubPr>
+              <m:e>
+                <m:r>
+                  <w:rPr>
+                    <w:rFonts w:ascii="Cambria Math" w:hAnsi="Cambria Math"/>
+                  </w:rPr>
+                  <m:t>f</m:t>
+                </m:r>
+              </m:e>
+              <m:sub>
+                <m:r>
+                  <w:rPr>
+                    <w:rFonts w:ascii="Cambria Math" w:hAnsi="Cambria Math"/>
+                  </w:rPr>
+                  <m:t>PWM</m:t>
+                </m:r>
+              </m:sub>
+            </m:sSub>
+          </m:num>
+          <m:den>
             <m:r>
               <w:rPr>
                 <w:rFonts w:ascii="Cambria Math" w:hAnsi="Cambria Math"/>
               </w:rPr>
-              <m:t>f</m:t>
+              <m:t>Hz</m:t>
             </m:r>
-          </m:e>
-          <m:sub>
-            <m:r>
-              <w:rPr>
-                <w:rFonts w:ascii="Cambria Math" w:hAnsi="Cambria Math"/>
-              </w:rPr>
-              <m:t>PWM</m:t>
-            </m:r>
-          </m:sub>
-        </m:sSub>
+          </m:den>
+        </m:f>
       </m:oMath>
       <w:r>
         <w:tab/>
@@ -1637,15 +1566,7 @@
         <w:t xml:space="preserve">, </w:t>
       </w:r>
       <w:r>
-        <w:t xml:space="preserve">que sería la máxima potencia que cargaría al </w:t>
-      </w:r>
-      <w:proofErr w:type="spellStart"/>
-      <w:r>
-        <w:t>mosfet</w:t>
-      </w:r>
-      <w:proofErr w:type="spellEnd"/>
-      <w:r>
-        <w:t xml:space="preserve">, </w:t>
+        <w:t xml:space="preserve">que sería la máxima potencia que cargaría al mosfet, </w:t>
       </w:r>
       <w:r>
         <w:t xml:space="preserve">según el cálculo anterior </w:t>
@@ -1661,6 +1582,84 @@
       </w:r>
       <w:r>
         <w:t xml:space="preserve"> = 12,2W. Esto se corresponde con la simulación.</w:t>
+      </w:r>
+      <w:r>
+        <w:t xml:space="preserve"> Suponiendo una temperatura ambiente máxima de 50 ºC, n</w:t>
+      </w:r>
+      <w:r>
+        <w:t xml:space="preserve">ecesitamos que la resistencia térmica sea: </w:t>
+      </w:r>
+    </w:p>
+    <w:p>
+      <w:pPr>
+        <w:pStyle w:val="Ecuacin"/>
+      </w:pPr>
+      <w:r>
+        <w:tab/>
+        <w:t>R</w:t>
+      </w:r>
+      <w:r>
+        <w:rPr>
+          <w:vertAlign w:val="subscript"/>
+        </w:rPr>
+        <w:t>JA</w:t>
+      </w:r>
+      <w:r>
+        <w:t xml:space="preserve"> &lt; (175ºC – 50ºC) / 12,2W = 10,2 ºC/W</w:t>
+      </w:r>
+      <w:r>
+        <w:tab/>
+      </w:r>
+      <w:r>
+        <w:rPr>
+          <w:b/>
+          <w:bCs/>
+        </w:rPr>
+        <w:t>[5]</w:t>
+      </w:r>
+    </w:p>
+    <w:p>
+      <w:pPr>
+        <w:spacing w:after="0"/>
+        <w:jc w:val="both"/>
+      </w:pPr>
+      <w:r>
+        <w:t xml:space="preserve">Esto requiere que el disipador tenga menos de 9,1 ºC/W de resistencia térmica. Se implementó el circuito utilizando el disipador </w:t>
+      </w:r>
+      <w:r>
+        <w:t>ZD35</w:t>
+      </w:r>
+      <w:r>
+        <w:t xml:space="preserve">/4 </w:t>
+      </w:r>
+      <w:sdt>
+        <w:sdtPr>
+          <w:id w:val="-1872210986"/>
+          <w:citation/>
+        </w:sdtPr>
+        <w:sdtContent>
+          <w:r>
+            <w:fldChar w:fldCharType="begin"/>
+          </w:r>
+          <w:r>
+            <w:instrText xml:space="preserve"> CITATION Arl \l 11274 </w:instrText>
+          </w:r>
+          <w:r>
+            <w:fldChar w:fldCharType="separate"/>
+          </w:r>
+          <w:r>
+            <w:rPr>
+              <w:noProof/>
+            </w:rPr>
+            <w:t>[3]</w:t>
+          </w:r>
+          <w:r>
+            <w:fldChar w:fldCharType="end"/>
+          </w:r>
+        </w:sdtContent>
+      </w:sdt>
+      <w:r>
+        <w:t xml:space="preserve"> con una resistencia térmica estimada de 8,4 ºC/W. </w:t>
       </w:r>
     </w:p>
     <w:p>
@@ -1746,66 +1745,58 @@
         <w:t>onemos 15</w:t>
       </w:r>
       <w:r>
+        <w:t> </w:t>
+      </w:r>
+      <w:r>
+        <w:t xml:space="preserve">ºC/W. </w:t>
+      </w:r>
+      <w:r>
+        <w:t xml:space="preserve">Si sumamos </w:t>
+      </w:r>
+      <w:r>
+        <w:t>1,1</w:t>
+      </w:r>
+      <w:r>
         <w:t xml:space="preserve"> </w:t>
       </w:r>
       <w:r>
-        <w:t xml:space="preserve">ºC/W. </w:t>
-      </w:r>
-      <w:r>
-        <w:t xml:space="preserve">Si sumamos </w:t>
-      </w:r>
-      <w:r>
-        <w:t>1,1</w:t>
+        <w:t>ºC/W del mosfet</w:t>
+      </w:r>
+      <w:r>
+        <w:t>,</w:t>
+      </w:r>
+      <w:r>
+        <w:t xml:space="preserve"> resulta en </w:t>
+      </w:r>
+      <w:r>
+        <w:t>16</w:t>
       </w:r>
       <w:r>
         <w:t xml:space="preserve"> </w:t>
       </w:r>
       <w:r>
-        <w:t xml:space="preserve">ºC/W del </w:t>
-      </w:r>
-      <w:proofErr w:type="spellStart"/>
-      <w:r>
-        <w:t>mosfet</w:t>
-      </w:r>
-      <w:proofErr w:type="spellEnd"/>
-      <w:r>
-        <w:t>,</w:t>
-      </w:r>
-      <w:r>
-        <w:t xml:space="preserve"> resulta en </w:t>
-      </w:r>
-      <w:r>
-        <w:t>16</w:t>
+        <w:t>ºC/W aprox</w:t>
+      </w:r>
+      <w:r>
+        <w:t xml:space="preserve">imadamente, </w:t>
+      </w:r>
+      <w:r>
+        <w:t>entre junt</w:t>
+      </w:r>
+      <w:r>
+        <w:t>ur</w:t>
+      </w:r>
+      <w:r>
+        <w:t>a y ambiente.</w:t>
       </w:r>
       <w:r>
         <w:t xml:space="preserve"> </w:t>
       </w:r>
       <w:r>
-        <w:t>ºC/W aprox</w:t>
-      </w:r>
-      <w:r>
-        <w:t xml:space="preserve">imadamente, </w:t>
-      </w:r>
-      <w:r>
-        <w:t>entre junt</w:t>
-      </w:r>
-      <w:r>
-        <w:t>ur</w:t>
-      </w:r>
-      <w:r>
-        <w:t>a y ambiente.</w:t>
-      </w:r>
-      <w:r>
-        <w:t xml:space="preserve"> Si buscamos </w:t>
-      </w:r>
-      <w:r>
-        <w:t>50</w:t>
-      </w:r>
-      <w:r>
-        <w:t xml:space="preserve"> </w:t>
-      </w:r>
-      <w:r>
-        <w:t>ºC como la máxima temperatura ambiente, resulta: P</w:t>
+        <w:t xml:space="preserve">Para </w:t>
+      </w:r>
+      <w:r>
+        <w:t>la máxima temperatura ambiente resulta: P</w:t>
       </w:r>
       <w:r>
         <w:rPr>
@@ -1847,103 +1838,29 @@
         <w:t xml:space="preserve">W. </w:t>
       </w:r>
       <w:r>
-        <w:t xml:space="preserve">Podría </w:t>
-      </w:r>
-      <w:proofErr w:type="gramStart"/>
-      <w:r>
-        <w:t>funcionar</w:t>
-      </w:r>
-      <w:proofErr w:type="gramEnd"/>
-      <w:r>
-        <w:t xml:space="preserve"> pero está en el límite.</w:t>
-      </w:r>
-    </w:p>
-    <w:p>
-      <w:pPr>
-        <w:spacing w:after="0"/>
-        <w:ind w:firstLine="567"/>
-        <w:jc w:val="both"/>
-      </w:pPr>
-      <w:r>
-        <w:t xml:space="preserve">Necesitamos que la resistencia térmica sea: </w:t>
-      </w:r>
-    </w:p>
-    <w:p>
-      <w:pPr>
-        <w:pStyle w:val="Ecuacin"/>
-      </w:pPr>
-      <w:r>
-        <w:tab/>
-      </w:r>
-      <w:r>
-        <w:t>R</w:t>
-      </w:r>
-      <w:r>
-        <w:rPr>
-          <w:vertAlign w:val="subscript"/>
-        </w:rPr>
-        <w:t>JA</w:t>
-      </w:r>
-      <w:r>
-        <w:t xml:space="preserve"> &lt; (175ºC – </w:t>
-      </w:r>
-      <w:r>
-        <w:t>5</w:t>
-      </w:r>
-      <w:r>
-        <w:t xml:space="preserve">0ºC) / 12,2W = </w:t>
-      </w:r>
-      <w:r>
-        <w:t>10</w:t>
-      </w:r>
-      <w:r>
-        <w:t>,</w:t>
-      </w:r>
-      <w:r>
-        <w:t>2</w:t>
-      </w:r>
-      <w:r>
-        <w:t xml:space="preserve"> ºC/W</w:t>
-      </w:r>
-      <w:r>
-        <w:tab/>
-      </w:r>
-      <w:r>
-        <w:rPr>
-          <w:b/>
-          <w:bCs/>
-        </w:rPr>
-        <w:t>[5]</w:t>
-      </w:r>
-    </w:p>
-    <w:p>
-      <w:pPr>
-        <w:spacing w:after="0"/>
-      </w:pPr>
-      <w:r>
-        <w:t xml:space="preserve">Esto requiere que el disipador tenga menos de </w:t>
-      </w:r>
-      <w:r>
-        <w:t>9,1</w:t>
-      </w:r>
-      <w:r>
-        <w:t xml:space="preserve"> ºC/W de resistencia térmica. </w:t>
-      </w:r>
-      <w:r>
-        <w:t xml:space="preserve">Se implementó el circuito utilizando el </w:t>
-      </w:r>
-      <w:r>
-        <w:t xml:space="preserve">disipador </w:t>
-      </w:r>
-      <w:r>
-        <w:t>ZD35</w:t>
-      </w:r>
-      <w:r>
-        <w:t xml:space="preserve">/4 </w:t>
+        <w:t>P</w:t>
+      </w:r>
+      <w:r>
+        <w:t>uede funcionar para corrientes menor</w:t>
+      </w:r>
+      <w:r>
+        <w:t>es o igual a 16 A</w:t>
+      </w:r>
+      <w:r>
+        <w:t>.</w:t>
+      </w:r>
+      <w:r>
+        <w:t xml:space="preserve"> También se puede probar la utilización del disipador </w:t>
+      </w:r>
+      <w:r>
+        <w:t>D-2725D</w:t>
+      </w:r>
+      <w:r>
+        <w:t xml:space="preserve"> </w:t>
       </w:r>
       <w:sdt>
         <w:sdtPr>
-          <w:id w:val="-1872210986"/>
+          <w:id w:val="-604808207"/>
           <w:citation/>
         </w:sdtPr>
         <w:sdtContent>
@@ -1951,7 +1868,7 @@
             <w:fldChar w:fldCharType="begin"/>
           </w:r>
           <w:r>
-            <w:instrText xml:space="preserve"> CITATION Arl \l 11274 </w:instrText>
+            <w:instrText xml:space="preserve"> CITATION SYC \l 11274 </w:instrText>
           </w:r>
           <w:r>
             <w:fldChar w:fldCharType="separate"/>
@@ -1960,7 +1877,7 @@
             <w:rPr>
               <w:noProof/>
             </w:rPr>
-            <w:t>[3]</w:t>
+            <w:t>[2]</w:t>
           </w:r>
           <w:r>
             <w:fldChar w:fldCharType="end"/>
@@ -1968,10 +1885,46 @@
         </w:sdtContent>
       </w:sdt>
       <w:r>
-        <w:t xml:space="preserve"> con una resistencia térmica estimada de 8,4 ºC/W</w:t>
-      </w:r>
-      <w:r>
-        <w:t xml:space="preserve">. </w:t>
+        <w:t xml:space="preserve">, con una resistencia térmica de 10 ºC/W. Teóricamente su potencia máxima sería 11,2 W y su corriente máxima 19 A. </w:t>
+      </w:r>
+      <w:r>
+        <w:t xml:space="preserve">También se puede bajar la frecuencia </w:t>
+      </w:r>
+      <m:oMath>
+        <m:sSub>
+          <m:sSubPr>
+            <m:ctrlPr>
+              <w:rPr>
+                <w:rFonts w:ascii="Cambria Math" w:hAnsi="Cambria Math"/>
+              </w:rPr>
+            </m:ctrlPr>
+          </m:sSubPr>
+          <m:e>
+            <m:r>
+              <w:rPr>
+                <w:rFonts w:ascii="Cambria Math" w:hAnsi="Cambria Math"/>
+              </w:rPr>
+              <m:t>f</m:t>
+            </m:r>
+          </m:e>
+          <m:sub>
+            <m:r>
+              <w:rPr>
+                <w:rFonts w:ascii="Cambria Math" w:hAnsi="Cambria Math"/>
+              </w:rPr>
+              <m:t>PWM</m:t>
+            </m:r>
+          </m:sub>
+        </m:sSub>
+      </m:oMath>
+      <w:r>
+        <w:rPr>
+          <w:rFonts w:eastAsiaTheme="minorEastAsia"/>
+        </w:rPr>
+        <w:t xml:space="preserve"> </w:t>
+      </w:r>
+      <w:r>
+        <w:t>del pulso modulado para disminuir la potencia disipada en las transiciones.</w:t>
       </w:r>
     </w:p>
     <w:p>
@@ -1989,14 +1942,8 @@
       <w:pPr>
         <w:pStyle w:val="Ttulo1"/>
       </w:pPr>
-      <w:proofErr w:type="spellStart"/>
-      <w:r>
-        <w:lastRenderedPageBreak/>
-        <w:t>Mosfet</w:t>
-      </w:r>
-      <w:proofErr w:type="spellEnd"/>
-      <w:r>
-        <w:t xml:space="preserve"> IRFZ</w:t>
+      <w:r>
+        <w:t>Mosfet IRFZ</w:t>
       </w:r>
       <w:r>
         <w:t>44</w:t>
@@ -2046,15 +1993,7 @@
         <w:t>Comparación</w:t>
       </w:r>
       <w:r>
-        <w:t xml:space="preserve"> de </w:t>
-      </w:r>
-      <w:proofErr w:type="spellStart"/>
-      <w:r>
-        <w:t>mosfet</w:t>
-      </w:r>
-      <w:proofErr w:type="spellEnd"/>
-      <w:r>
-        <w:t xml:space="preserve"> IRFZ44 y IRFZ48</w:t>
+        <w:t xml:space="preserve"> de mosfet IRFZ44 y IRFZ48</w:t>
       </w:r>
     </w:p>
     <w:tbl>
@@ -2197,11 +2136,9 @@
             <w:r>
               <w:t xml:space="preserve"> </w:t>
             </w:r>
-            <w:proofErr w:type="gramStart"/>
             <w:r>
               <w:t>A</w:t>
             </w:r>
-            <w:proofErr w:type="gramEnd"/>
           </w:p>
         </w:tc>
         <w:tc>
@@ -2218,11 +2155,9 @@
             <w:r>
               <w:t xml:space="preserve"> </w:t>
             </w:r>
-            <w:proofErr w:type="gramStart"/>
             <w:r>
               <w:t>A</w:t>
             </w:r>
-            <w:proofErr w:type="gramEnd"/>
           </w:p>
         </w:tc>
       </w:tr>
@@ -2232,18 +2167,8 @@
             <w:tcW w:w="2831" w:type="dxa"/>
           </w:tcPr>
           <w:p>
-            <w:proofErr w:type="gramStart"/>
             <w:r>
-              <w:t>RDS(</w:t>
-            </w:r>
-            <w:proofErr w:type="spellStart"/>
-            <w:proofErr w:type="gramEnd"/>
-            <w:r>
-              <w:t>on</w:t>
-            </w:r>
-            <w:proofErr w:type="spellEnd"/>
-            <w:r>
-              <w:t>)</w:t>
+              <w:t>RDS(on)</w:t>
             </w:r>
             <w:r>
               <w:t xml:space="preserve"> @ VGS=10V</w:t>
@@ -2398,15 +2323,7 @@
         <w:jc w:val="both"/>
       </w:pPr>
       <w:r>
-        <w:t xml:space="preserve">El circuito se implementó utilizando un </w:t>
-      </w:r>
-      <w:proofErr w:type="spellStart"/>
-      <w:r>
-        <w:t>mosfet</w:t>
-      </w:r>
-      <w:proofErr w:type="spellEnd"/>
-      <w:r>
-        <w:t xml:space="preserve"> IRZ48N y un disipador </w:t>
+        <w:t xml:space="preserve">El circuito se implementó utilizando un mosfet IRZ48N y un disipador </w:t>
       </w:r>
       <w:r>
         <w:t>ZD35</w:t>
@@ -4000,7 +3917,6 @@
   <w:style w:type="character" w:default="1" w:styleId="Fuentedeprrafopredeter">
     <w:name w:val="Default Paragraph Font"/>
     <w:uiPriority w:val="1"/>
-    <w:semiHidden/>
     <w:unhideWhenUsed/>
   </w:style>
   <w:style w:type="table" w:default="1" w:styleId="Tablanormal">

</xml_diff>

<commit_message>
Diseño de PCB V1.
</commit_message>
<xml_diff>
--- a/Controlador CC-20A/Docs/Controlador CC-20A.docx
+++ b/Controlador CC-20A/Docs/Controlador CC-20A.docx
@@ -14,16 +14,13 @@
         <w:t xml:space="preserve">20 A </w:t>
       </w:r>
       <w:r>
-        <w:t xml:space="preserve">de corriente continua </w:t>
-      </w:r>
-      <w:r>
         <w:t xml:space="preserve">para </w:t>
       </w:r>
       <w:r>
-        <w:t>modulación de ancho de pulso utilizando un m</w:t>
-      </w:r>
-      <w:r>
-        <w:t>osfet</w:t>
+        <w:br/>
+      </w:r>
+      <w:r>
+        <w:t>modulación de ancho de pulso</w:t>
       </w:r>
     </w:p>
     <w:p/>
@@ -32,7 +29,13 @@
         <w:jc w:val="right"/>
       </w:pPr>
       <w:r>
-        <w:t>Por G. Caporaletti, 2021.</w:t>
+        <w:t>Por G. Caporaletti, 202</w:t>
+      </w:r>
+      <w:r>
+        <w:t>5</w:t>
+      </w:r>
+      <w:r>
+        <w:t>.</w:t>
       </w:r>
     </w:p>
     <w:p/>
@@ -454,11 +457,7 @@
         <w:t>D</w:t>
       </w:r>
       <w:r>
-        <w:t xml:space="preserve"> = 0,4 V para </w:t>
-      </w:r>
-      <w:r>
-        <w:lastRenderedPageBreak/>
-        <w:t>20</w:t>
+        <w:t xml:space="preserve"> = 0,4 V para 20</w:t>
       </w:r>
       <w:r>
         <w:t xml:space="preserve"> </w:t>
@@ -481,6 +480,7 @@
         <w:pStyle w:val="Ecuacin"/>
       </w:pPr>
       <w:r>
+        <w:lastRenderedPageBreak/>
         <w:tab/>
       </w:r>
       <m:oMath>
@@ -1448,16 +1448,7 @@
           <w:rPr>
             <w:rFonts w:ascii="Cambria Math" w:hAnsi="Cambria Math"/>
           </w:rPr>
-          <m:t>+</m:t>
-        </m:r>
-        <m:r>
-          <m:rPr>
-            <m:sty m:val="p"/>
-          </m:rPr>
-          <w:rPr>
-            <w:rFonts w:ascii="Cambria Math" w:hAnsi="Cambria Math"/>
-          </w:rPr>
-          <m:t xml:space="preserve">480 </m:t>
+          <m:t xml:space="preserve">+480 </m:t>
         </m:r>
         <m:r>
           <w:rPr>
@@ -1584,10 +1575,7 @@
         <w:t xml:space="preserve"> = 12,2W. Esto se corresponde con la simulación.</w:t>
       </w:r>
       <w:r>
-        <w:t xml:space="preserve"> Suponiendo una temperatura ambiente máxima de 50 ºC, n</w:t>
-      </w:r>
-      <w:r>
-        <w:t xml:space="preserve">ecesitamos que la resistencia térmica sea: </w:t>
+        <w:t xml:space="preserve"> Suponiendo una temperatura ambiente máxima de 50 ºC, necesitamos que la resistencia térmica sea: </w:t>
       </w:r>
     </w:p>
     <w:p>
@@ -1943,6 +1931,7 @@
         <w:pStyle w:val="Ttulo1"/>
       </w:pPr>
       <w:r>
+        <w:lastRenderedPageBreak/>
         <w:t>Mosfet IRFZ</w:t>
       </w:r>
       <w:r>
@@ -2329,15 +2318,7 @@
         <w:t>ZD35</w:t>
       </w:r>
       <w:r>
-        <w:t xml:space="preserve"> de 63 mm de largo, tal como se muestra en la figura 2. El primer prototipo fue probado con un electroventilador automotriz que llega a consumir </w:t>
-      </w:r>
-      <w:proofErr w:type="gramStart"/>
-      <w:r>
-        <w:t>aproximadamente unos</w:t>
-      </w:r>
-      <w:proofErr w:type="gramEnd"/>
-      <w:r>
-        <w:t xml:space="preserve"> 20 A en bajas revoluciones, cumpliendo con la alta exigencia.</w:t>
+        <w:t xml:space="preserve"> de 63 mm de largo, tal como se muestra en la figura 2. El primer prototipo fue probado con un electroventilador automotriz que llega a consumir aproximadamente unos 20 A en bajas revoluciones, cumpliendo con la alta exigencia.</w:t>
       </w:r>
       <w:r>
         <w:t xml:space="preserve"> El optoacoplador ha resultado clave para aislar el circuito digital de control respecto del circuito de alta potencia y evitar así interferencias sobre la lógica digital.</w:t>
@@ -2353,9 +2334,9 @@
           <w:noProof/>
         </w:rPr>
         <w:drawing>
-          <wp:inline distT="0" distB="0" distL="0" distR="0" wp14:anchorId="34FA672D" wp14:editId="221A9051">
-            <wp:extent cx="2931963" cy="3928263"/>
-            <wp:effectExtent l="0" t="0" r="1905" b="0"/>
+          <wp:inline distT="0" distB="0" distL="0" distR="0" wp14:anchorId="34FA672D" wp14:editId="7F88A301">
+            <wp:extent cx="2112811" cy="2830758"/>
+            <wp:effectExtent l="0" t="0" r="1905" b="8255"/>
             <wp:docPr id="1470971687" name="Imagen 1" descr="Imagen que contiene electrónica, circuito&#10;&#10;El contenido generado por IA puede ser incorrecto."/>
             <wp:cNvGraphicFramePr>
               <a:graphicFrameLocks xmlns:a="http://schemas.openxmlformats.org/drawingml/2006/main" noChangeAspect="1"/>
@@ -2382,7 +2363,7 @@
                   <pic:spPr>
                     <a:xfrm>
                       <a:off x="0" y="0"/>
-                      <a:ext cx="2969273" cy="3978251"/>
+                      <a:ext cx="2156798" cy="2889693"/>
                     </a:xfrm>
                     <a:prstGeom prst="rect">
                       <a:avLst/>
@@ -2394,6 +2375,58 @@
           </wp:inline>
         </w:drawing>
       </w:r>
+      <w:r>
+        <w:rPr>
+          <w:noProof/>
+        </w:rPr>
+        <w:t xml:space="preserve"> </w:t>
+      </w:r>
+      <w:r>
+        <w:rPr>
+          <w:noProof/>
+        </w:rPr>
+        <w:t xml:space="preserve">  </w:t>
+      </w:r>
+      <w:r>
+        <w:rPr>
+          <w:noProof/>
+        </w:rPr>
+        <w:drawing>
+          <wp:inline distT="0" distB="0" distL="0" distR="0" wp14:anchorId="0BBB6119" wp14:editId="5856B184">
+            <wp:extent cx="2845181" cy="2833775"/>
+            <wp:effectExtent l="0" t="0" r="0" b="5080"/>
+            <wp:docPr id="970988747" name="Imagen 1" descr="Imagen que contiene Diagrama&#10;&#10;El contenido generado por IA puede ser incorrecto."/>
+            <wp:cNvGraphicFramePr>
+              <a:graphicFrameLocks xmlns:a="http://schemas.openxmlformats.org/drawingml/2006/main" noChangeAspect="1"/>
+            </wp:cNvGraphicFramePr>
+            <a:graphic xmlns:a="http://schemas.openxmlformats.org/drawingml/2006/main">
+              <a:graphicData uri="http://schemas.openxmlformats.org/drawingml/2006/picture">
+                <pic:pic xmlns:pic="http://schemas.openxmlformats.org/drawingml/2006/picture">
+                  <pic:nvPicPr>
+                    <pic:cNvPr id="970988747" name="Imagen 1" descr="Imagen que contiene Diagrama&#10;&#10;El contenido generado por IA puede ser incorrecto."/>
+                    <pic:cNvPicPr/>
+                  </pic:nvPicPr>
+                  <pic:blipFill>
+                    <a:blip r:embed="rId8"/>
+                    <a:stretch>
+                      <a:fillRect/>
+                    </a:stretch>
+                  </pic:blipFill>
+                  <pic:spPr>
+                    <a:xfrm flipH="1">
+                      <a:off x="0" y="0"/>
+                      <a:ext cx="2859235" cy="2847773"/>
+                    </a:xfrm>
+                    <a:prstGeom prst="rect">
+                      <a:avLst/>
+                    </a:prstGeom>
+                  </pic:spPr>
+                </pic:pic>
+              </a:graphicData>
+            </a:graphic>
+          </wp:inline>
+        </w:drawing>
+      </w:r>
     </w:p>
     <w:p>
       <w:pPr>
@@ -2408,7 +2441,10 @@
         <w:t>Figura 2.</w:t>
       </w:r>
       <w:r>
-        <w:t xml:space="preserve"> Implementación del circuito.</w:t>
+        <w:t xml:space="preserve"> </w:t>
+      </w:r>
+      <w:r>
+        <w:t>Izq.: circuito implementado. Der.: circuito diseñado en una capa inferior.</w:t>
       </w:r>
     </w:p>
     <w:p>
@@ -3917,6 +3953,7 @@
   <w:style w:type="character" w:default="1" w:styleId="Fuentedeprrafopredeter">
     <w:name w:val="Default Paragraph Font"/>
     <w:uiPriority w:val="1"/>
+    <w:semiHidden/>
     <w:unhideWhenUsed/>
   </w:style>
   <w:style w:type="table" w:default="1" w:styleId="Tablanormal">

</xml_diff>